<commit_message>
Added API Automation details and jenkins details
</commit_message>
<xml_diff>
--- a/Bitbucket integration with jenkins.docx
+++ b/Bitbucket integration with jenkins.docx
@@ -5,102 +5,186 @@
     <w:p>
       <w:pPr>
         <w:pStyle w:val="Normal"/>
-        <w:rPr/>
-      </w:pPr>
-      <w:r>
-        <w:rPr/>
+        <w:rPr>
+          <w:rFonts w:ascii="Abyssinica SIL" w:hAnsi="Abyssinica SIL"/>
+          <w:sz w:val="24"/>
+          <w:szCs w:val="24"/>
+        </w:rPr>
+      </w:pPr>
+      <w:r>
+        <w:rPr>
+          <w:rFonts w:ascii="Abyssinica SIL" w:hAnsi="Abyssinica SIL"/>
+          <w:sz w:val="24"/>
+          <w:szCs w:val="24"/>
+        </w:rPr>
         <w:t>Integrate with Bitbucket</w:t>
       </w:r>
     </w:p>
     <w:p>
       <w:pPr>
         <w:pStyle w:val="Normal"/>
-        <w:rPr/>
-      </w:pPr>
-      <w:r>
-        <w:rPr/>
-      </w:r>
-    </w:p>
-    <w:p>
-      <w:pPr>
-        <w:pStyle w:val="Normal"/>
-        <w:rPr/>
-      </w:pPr>
-      <w:r>
-        <w:rPr/>
+        <w:rPr>
+          <w:rFonts w:ascii="Abyssinica SIL" w:hAnsi="Abyssinica SIL"/>
+          <w:sz w:val="24"/>
+          <w:szCs w:val="24"/>
+        </w:rPr>
+      </w:pPr>
+      <w:r>
+        <w:rPr>
+          <w:rFonts w:ascii="Abyssinica SIL" w:hAnsi="Abyssinica SIL"/>
+          <w:sz w:val="24"/>
+          <w:szCs w:val="24"/>
+        </w:rPr>
+      </w:r>
+    </w:p>
+    <w:p>
+      <w:pPr>
+        <w:pStyle w:val="Normal"/>
+        <w:rPr>
+          <w:rFonts w:ascii="Abyssinica SIL" w:hAnsi="Abyssinica SIL"/>
+          <w:sz w:val="24"/>
+          <w:szCs w:val="24"/>
+        </w:rPr>
+      </w:pPr>
+      <w:r>
+        <w:rPr>
+          <w:rFonts w:ascii="Abyssinica SIL" w:hAnsi="Abyssinica SIL"/>
+          <w:sz w:val="24"/>
+          <w:szCs w:val="24"/>
+        </w:rPr>
         <w:t>Setup jenkins so that a build is started each time a commit is done in a repository on bitbucket.</w:t>
       </w:r>
     </w:p>
     <w:p>
       <w:pPr>
         <w:pStyle w:val="Normal"/>
-        <w:rPr/>
-      </w:pPr>
-      <w:r>
-        <w:rPr/>
+        <w:rPr>
+          <w:rFonts w:ascii="Abyssinica SIL" w:hAnsi="Abyssinica SIL"/>
+          <w:sz w:val="24"/>
+          <w:szCs w:val="24"/>
+        </w:rPr>
+      </w:pPr>
+      <w:r>
+        <w:rPr>
+          <w:rFonts w:ascii="Abyssinica SIL" w:hAnsi="Abyssinica SIL"/>
+          <w:sz w:val="24"/>
+          <w:szCs w:val="24"/>
+        </w:rPr>
         <w:t>Webhook: Will notify jenkins of all new commits and send some information with it.</w:t>
       </w:r>
     </w:p>
     <w:p>
       <w:pPr>
         <w:pStyle w:val="Normal"/>
-        <w:rPr/>
-      </w:pPr>
-      <w:r>
-        <w:rPr/>
+        <w:rPr>
+          <w:rFonts w:ascii="Abyssinica SIL" w:hAnsi="Abyssinica SIL"/>
+          <w:sz w:val="24"/>
+          <w:szCs w:val="24"/>
+        </w:rPr>
+      </w:pPr>
+      <w:r>
+        <w:rPr>
+          <w:rFonts w:ascii="Abyssinica SIL" w:hAnsi="Abyssinica SIL"/>
+          <w:sz w:val="24"/>
+          <w:szCs w:val="24"/>
+        </w:rPr>
         <w:t xml:space="preserve"> </w:t>
       </w:r>
       <w:r>
-        <w:rPr/>
+        <w:rPr>
+          <w:rFonts w:ascii="Abyssinica SIL" w:hAnsi="Abyssinica SIL"/>
+          <w:sz w:val="24"/>
+          <w:szCs w:val="24"/>
+        </w:rPr>
         <w:t>Itbucket needs to be able to access Jenkins installation to tell its new commits.</w:t>
       </w:r>
     </w:p>
     <w:p>
       <w:pPr>
         <w:pStyle w:val="Normal"/>
-        <w:rPr/>
-      </w:pPr>
-      <w:r>
-        <w:rPr/>
-      </w:r>
-    </w:p>
-    <w:p>
-      <w:pPr>
-        <w:pStyle w:val="Normal"/>
-        <w:rPr/>
-      </w:pPr>
-      <w:r>
-        <w:rPr/>
+        <w:rPr>
+          <w:rFonts w:ascii="Abyssinica SIL" w:hAnsi="Abyssinica SIL"/>
+          <w:sz w:val="24"/>
+          <w:szCs w:val="24"/>
+        </w:rPr>
+      </w:pPr>
+      <w:r>
+        <w:rPr>
+          <w:rFonts w:ascii="Abyssinica SIL" w:hAnsi="Abyssinica SIL"/>
+          <w:sz w:val="24"/>
+          <w:szCs w:val="24"/>
+        </w:rPr>
+      </w:r>
+    </w:p>
+    <w:p>
+      <w:pPr>
+        <w:pStyle w:val="Normal"/>
+        <w:rPr>
+          <w:rFonts w:ascii="Abyssinica SIL" w:hAnsi="Abyssinica SIL"/>
+          <w:sz w:val="24"/>
+          <w:szCs w:val="24"/>
+        </w:rPr>
+      </w:pPr>
+      <w:r>
+        <w:rPr>
+          <w:rFonts w:ascii="Abyssinica SIL" w:hAnsi="Abyssinica SIL"/>
+          <w:sz w:val="24"/>
+          <w:szCs w:val="24"/>
+        </w:rPr>
         <w:t>Step 1: Install bitbucket plugin for jenkins.</w:t>
       </w:r>
     </w:p>
     <w:p>
       <w:pPr>
         <w:pStyle w:val="Normal"/>
-        <w:rPr/>
-      </w:pPr>
-      <w:r>
-        <w:rPr/>
+        <w:rPr>
+          <w:rFonts w:ascii="Abyssinica SIL" w:hAnsi="Abyssinica SIL"/>
+          <w:sz w:val="24"/>
+          <w:szCs w:val="24"/>
+        </w:rPr>
+      </w:pPr>
+      <w:r>
+        <w:rPr>
+          <w:rFonts w:ascii="Abyssinica SIL" w:hAnsi="Abyssinica SIL"/>
+          <w:sz w:val="24"/>
+          <w:szCs w:val="24"/>
+        </w:rPr>
         <w:t>Step 2: Create a job and configure it.</w:t>
       </w:r>
     </w:p>
     <w:p>
       <w:pPr>
         <w:pStyle w:val="Normal"/>
-        <w:rPr/>
-      </w:pPr>
-      <w:r>
-        <w:rPr/>
+        <w:rPr>
+          <w:rFonts w:ascii="Abyssinica SIL" w:hAnsi="Abyssinica SIL"/>
+          <w:sz w:val="24"/>
+          <w:szCs w:val="24"/>
+        </w:rPr>
+      </w:pPr>
+      <w:r>
+        <w:rPr>
+          <w:rFonts w:ascii="Abyssinica SIL" w:hAnsi="Abyssinica SIL"/>
+          <w:sz w:val="24"/>
+          <w:szCs w:val="24"/>
+        </w:rPr>
         <w:t>Step 3: Test it.</w:t>
       </w:r>
     </w:p>
     <w:p>
       <w:pPr>
         <w:pStyle w:val="Normal"/>
-        <w:rPr/>
-      </w:pPr>
-      <w:r>
-        <w:rPr/>
+        <w:rPr>
+          <w:rFonts w:ascii="Abyssinica SIL" w:hAnsi="Abyssinica SIL"/>
+          <w:sz w:val="24"/>
+          <w:szCs w:val="24"/>
+        </w:rPr>
+      </w:pPr>
+      <w:r>
+        <w:rPr>
+          <w:rFonts w:ascii="Abyssinica SIL" w:hAnsi="Abyssinica SIL"/>
+          <w:sz w:val="24"/>
+          <w:szCs w:val="24"/>
+        </w:rPr>
       </w:r>
     </w:p>
     <w:p>
@@ -108,12 +192,18 @@
         <w:pStyle w:val="Normal"/>
         <w:rPr>
           <w:rStyle w:val="InternetLink"/>
+          <w:rFonts w:ascii="Abyssinica SIL" w:hAnsi="Abyssinica SIL"/>
+          <w:sz w:val="24"/>
+          <w:szCs w:val="24"/>
         </w:rPr>
       </w:pPr>
       <w:hyperlink r:id="rId2">
         <w:r>
           <w:rPr>
             <w:rStyle w:val="InternetLink"/>
+            <w:rFonts w:ascii="Abyssinica SIL" w:hAnsi="Abyssinica SIL"/>
+            <w:sz w:val="24"/>
+            <w:szCs w:val="24"/>
           </w:rPr>
           <w:t>https://wiki.jenkins.io/display/JENKINS/Installing+Jenkins+on+Ubuntu</w:t>
         </w:r>
@@ -122,19 +212,35 @@
     <w:p>
       <w:pPr>
         <w:pStyle w:val="Normal"/>
-        <w:rPr/>
-      </w:pPr>
-      <w:r>
-        <w:rPr/>
-      </w:r>
-    </w:p>
-    <w:p>
-      <w:pPr>
-        <w:pStyle w:val="Normal"/>
-        <w:rPr/>
-      </w:pPr>
-      <w:r>
-        <w:rPr/>
+        <w:rPr>
+          <w:rFonts w:ascii="Abyssinica SIL" w:hAnsi="Abyssinica SIL"/>
+          <w:sz w:val="24"/>
+          <w:szCs w:val="24"/>
+        </w:rPr>
+      </w:pPr>
+      <w:r>
+        <w:rPr>
+          <w:rFonts w:ascii="Abyssinica SIL" w:hAnsi="Abyssinica SIL"/>
+          <w:sz w:val="24"/>
+          <w:szCs w:val="24"/>
+        </w:rPr>
+      </w:r>
+    </w:p>
+    <w:p>
+      <w:pPr>
+        <w:pStyle w:val="Normal"/>
+        <w:rPr>
+          <w:rFonts w:ascii="Abyssinica SIL" w:hAnsi="Abyssinica SIL"/>
+          <w:sz w:val="24"/>
+          <w:szCs w:val="24"/>
+        </w:rPr>
+      </w:pPr>
+      <w:r>
+        <w:rPr>
+          <w:rFonts w:ascii="Abyssinica SIL" w:hAnsi="Abyssinica SIL"/>
+          <w:sz w:val="24"/>
+          <w:szCs w:val="24"/>
+        </w:rPr>
       </w:r>
     </w:p>
     <w:p>
@@ -142,16 +248,26 @@
         <w:pStyle w:val="Normal"/>
         <w:rPr>
           <w:rStyle w:val="InternetLink"/>
-        </w:rPr>
-      </w:pPr>
-      <w:r>
-        <w:rPr/>
+          <w:rFonts w:ascii="Abyssinica SIL" w:hAnsi="Abyssinica SIL"/>
+          <w:sz w:val="24"/>
+          <w:szCs w:val="24"/>
+        </w:rPr>
+      </w:pPr>
+      <w:r>
+        <w:rPr>
+          <w:rFonts w:ascii="Abyssinica SIL" w:hAnsi="Abyssinica SIL"/>
+          <w:sz w:val="24"/>
+          <w:szCs w:val="24"/>
+        </w:rPr>
         <w:t xml:space="preserve">Reference: </w:t>
       </w:r>
       <w:hyperlink r:id="rId3">
         <w:r>
           <w:rPr>
             <w:rStyle w:val="InternetLink"/>
+            <w:rFonts w:ascii="Abyssinica SIL" w:hAnsi="Abyssinica SIL"/>
+            <w:sz w:val="24"/>
+            <w:szCs w:val="24"/>
           </w:rPr>
           <w:t>https://youtu.be/nNaR5Q_pIa4</w:t>
         </w:r>
@@ -160,19 +276,35 @@
     <w:p>
       <w:pPr>
         <w:pStyle w:val="Normal"/>
-        <w:rPr/>
-      </w:pPr>
-      <w:r>
-        <w:rPr/>
-      </w:r>
-    </w:p>
-    <w:p>
-      <w:pPr>
-        <w:pStyle w:val="Normal"/>
-        <w:rPr/>
-      </w:pPr>
-      <w:r>
-        <w:rPr/>
+        <w:rPr>
+          <w:rFonts w:ascii="Abyssinica SIL" w:hAnsi="Abyssinica SIL"/>
+          <w:sz w:val="24"/>
+          <w:szCs w:val="24"/>
+        </w:rPr>
+      </w:pPr>
+      <w:r>
+        <w:rPr>
+          <w:rFonts w:ascii="Abyssinica SIL" w:hAnsi="Abyssinica SIL"/>
+          <w:sz w:val="24"/>
+          <w:szCs w:val="24"/>
+        </w:rPr>
+      </w:r>
+    </w:p>
+    <w:p>
+      <w:pPr>
+        <w:pStyle w:val="Normal"/>
+        <w:rPr>
+          <w:rFonts w:ascii="Abyssinica SIL" w:hAnsi="Abyssinica SIL"/>
+          <w:sz w:val="24"/>
+          <w:szCs w:val="24"/>
+        </w:rPr>
+      </w:pPr>
+      <w:r>
+        <w:rPr>
+          <w:rFonts w:ascii="Abyssinica SIL" w:hAnsi="Abyssinica SIL"/>
+          <w:sz w:val="24"/>
+          <w:szCs w:val="24"/>
+        </w:rPr>
         <w:t>Jenkins:</w:t>
       </w:r>
     </w:p>
@@ -183,11 +315,109 @@
           <w:ilvl w:val="0"/>
           <w:numId w:val="1"/>
         </w:numPr>
-        <w:rPr/>
-      </w:pPr>
-      <w:r>
-        <w:rPr/>
-        <w:t>Install jenkins</w:t>
+        <w:rPr>
+          <w:rFonts w:ascii="Abyssinica SIL" w:hAnsi="Abyssinica SIL"/>
+          <w:sz w:val="24"/>
+          <w:szCs w:val="24"/>
+        </w:rPr>
+      </w:pPr>
+      <w:r>
+        <w:rPr>
+          <w:rFonts w:ascii="Abyssinica SIL" w:hAnsi="Abyssinica SIL"/>
+          <w:sz w:val="24"/>
+          <w:szCs w:val="24"/>
+        </w:rPr>
+        <w:t>Install jenkins: To install jenkins, take the following steps</w:t>
+      </w:r>
+    </w:p>
+    <w:p>
+      <w:pPr>
+        <w:pStyle w:val="Normal"/>
+        <w:numPr>
+          <w:ilvl w:val="1"/>
+          <w:numId w:val="1"/>
+        </w:numPr>
+        <w:rPr>
+          <w:rFonts w:ascii="Abyssinica SIL" w:hAnsi="Abyssinica SIL"/>
+          <w:sz w:val="24"/>
+          <w:szCs w:val="24"/>
+        </w:rPr>
+      </w:pPr>
+      <w:r>
+        <w:rPr>
+          <w:rFonts w:ascii="Abyssinica SIL" w:hAnsi="Abyssinica SIL"/>
+          <w:sz w:val="24"/>
+          <w:szCs w:val="24"/>
+        </w:rPr>
+        <w:t>Should be done on the AWS EC2 instance.</w:t>
+      </w:r>
+    </w:p>
+    <w:p>
+      <w:pPr>
+        <w:pStyle w:val="Normal"/>
+        <w:numPr>
+          <w:ilvl w:val="1"/>
+          <w:numId w:val="1"/>
+        </w:numPr>
+        <w:rPr>
+          <w:rFonts w:ascii="Abyssinica SIL" w:hAnsi="Abyssinica SIL"/>
+          <w:b w:val="false"/>
+          <w:i w:val="false"/>
+          <w:caps w:val="false"/>
+          <w:smallCaps w:val="false"/>
+          <w:color w:val="000000"/>
+          <w:sz w:val="24"/>
+          <w:szCs w:val="24"/>
+          <w:lang w:val="en-US"/>
+        </w:rPr>
+      </w:pPr>
+      <w:r>
+        <w:rPr>
+          <w:rFonts w:ascii="Abyssinica SIL" w:hAnsi="Abyssinica SIL"/>
+          <w:b w:val="false"/>
+          <w:i w:val="false"/>
+          <w:caps w:val="false"/>
+          <w:smallCaps w:val="false"/>
+          <w:color w:val="000000"/>
+          <w:sz w:val="24"/>
+          <w:szCs w:val="24"/>
+          <w:lang w:val="en-US"/>
+        </w:rPr>
+        <w:t>Set up jenkins on the instance.</w:t>
+      </w:r>
+    </w:p>
+    <w:p>
+      <w:pPr>
+        <w:pStyle w:val="TextBody"/>
+        <w:numPr>
+          <w:ilvl w:val="1"/>
+          <w:numId w:val="1"/>
+        </w:numPr>
+        <w:rPr>
+          <w:rFonts w:ascii="Abyssinica SIL" w:hAnsi="Abyssinica SIL"/>
+          <w:b w:val="false"/>
+          <w:i w:val="false"/>
+          <w:caps w:val="false"/>
+          <w:smallCaps w:val="false"/>
+          <w:color w:val="000000"/>
+          <w:sz w:val="24"/>
+          <w:szCs w:val="24"/>
+          <w:lang w:val="en-US"/>
+        </w:rPr>
+      </w:pPr>
+      <w:r>
+        <w:rPr>
+          <w:rFonts w:ascii="Abyssinica SIL" w:hAnsi="Abyssinica SIL"/>
+          <w:b w:val="false"/>
+          <w:i w:val="false"/>
+          <w:caps w:val="false"/>
+          <w:smallCaps w:val="false"/>
+          <w:color w:val="000000"/>
+          <w:sz w:val="24"/>
+          <w:szCs w:val="24"/>
+          <w:lang w:val="en-US"/>
+        </w:rPr>
+        <w:t>Install plugins to pull bitbucket project into it and use it for CI.</w:t>
       </w:r>
     </w:p>
     <w:p>
@@ -197,10 +427,18 @@
           <w:ilvl w:val="0"/>
           <w:numId w:val="1"/>
         </w:numPr>
-        <w:rPr/>
-      </w:pPr>
-      <w:r>
-        <w:rPr/>
+        <w:rPr>
+          <w:rFonts w:ascii="Abyssinica SIL" w:hAnsi="Abyssinica SIL"/>
+          <w:sz w:val="24"/>
+          <w:szCs w:val="24"/>
+        </w:rPr>
+      </w:pPr>
+      <w:r>
+        <w:rPr>
+          <w:rFonts w:ascii="Abyssinica SIL" w:hAnsi="Abyssinica SIL"/>
+          <w:sz w:val="24"/>
+          <w:szCs w:val="24"/>
+        </w:rPr>
         <w:t>Install the plugin that helps in integrating with bitbucket. (Takes half a minute and then redirects it the the original page)</w:t>
       </w:r>
     </w:p>
@@ -211,10 +449,18 @@
           <w:ilvl w:val="0"/>
           <w:numId w:val="1"/>
         </w:numPr>
-        <w:rPr/>
-      </w:pPr>
-      <w:r>
-        <w:rPr/>
+        <w:rPr>
+          <w:rFonts w:ascii="Abyssinica SIL" w:hAnsi="Abyssinica SIL"/>
+          <w:sz w:val="24"/>
+          <w:szCs w:val="24"/>
+        </w:rPr>
+      </w:pPr>
+      <w:r>
+        <w:rPr>
+          <w:rFonts w:ascii="Abyssinica SIL" w:hAnsi="Abyssinica SIL"/>
+          <w:sz w:val="24"/>
+          <w:szCs w:val="24"/>
+        </w:rPr>
         <w:t>Create a new job in jenkins. A freestyle project.</w:t>
       </w:r>
     </w:p>
@@ -225,10 +471,18 @@
           <w:ilvl w:val="0"/>
           <w:numId w:val="1"/>
         </w:numPr>
-        <w:rPr/>
-      </w:pPr>
-      <w:r>
-        <w:rPr/>
+        <w:rPr>
+          <w:rFonts w:ascii="Abyssinica SIL" w:hAnsi="Abyssinica SIL"/>
+          <w:sz w:val="24"/>
+          <w:szCs w:val="24"/>
+        </w:rPr>
+      </w:pPr>
+      <w:r>
+        <w:rPr>
+          <w:rFonts w:ascii="Abyssinica SIL" w:hAnsi="Abyssinica SIL"/>
+          <w:sz w:val="24"/>
+          <w:szCs w:val="24"/>
+        </w:rPr>
         <w:t>In that choose SCM as GIT. Then under build triggers: choose “Build when a change is pushed to BitBucket.”</w:t>
       </w:r>
     </w:p>
@@ -239,29 +493,53 @@
           <w:ilvl w:val="0"/>
           <w:numId w:val="1"/>
         </w:numPr>
-        <w:rPr/>
-      </w:pPr>
-      <w:r>
-        <w:rPr/>
+        <w:rPr>
+          <w:rFonts w:ascii="Abyssinica SIL" w:hAnsi="Abyssinica SIL"/>
+          <w:sz w:val="24"/>
+          <w:szCs w:val="24"/>
+        </w:rPr>
+      </w:pPr>
+      <w:r>
+        <w:rPr>
+          <w:rFonts w:ascii="Abyssinica SIL" w:hAnsi="Abyssinica SIL"/>
+          <w:sz w:val="24"/>
+          <w:szCs w:val="24"/>
+        </w:rPr>
         <w:t>Give the URL of the bitbucket project that you are gonna use.</w:t>
       </w:r>
     </w:p>
     <w:p>
       <w:pPr>
         <w:pStyle w:val="Normal"/>
-        <w:rPr/>
-      </w:pPr>
-      <w:r>
-        <w:rPr/>
-      </w:r>
-    </w:p>
-    <w:p>
-      <w:pPr>
-        <w:pStyle w:val="Normal"/>
-        <w:rPr/>
-      </w:pPr>
-      <w:r>
-        <w:rPr/>
+        <w:rPr>
+          <w:rFonts w:ascii="Abyssinica SIL" w:hAnsi="Abyssinica SIL"/>
+          <w:sz w:val="24"/>
+          <w:szCs w:val="24"/>
+        </w:rPr>
+      </w:pPr>
+      <w:r>
+        <w:rPr>
+          <w:rFonts w:ascii="Abyssinica SIL" w:hAnsi="Abyssinica SIL"/>
+          <w:sz w:val="24"/>
+          <w:szCs w:val="24"/>
+        </w:rPr>
+      </w:r>
+    </w:p>
+    <w:p>
+      <w:pPr>
+        <w:pStyle w:val="Normal"/>
+        <w:rPr>
+          <w:rFonts w:ascii="Abyssinica SIL" w:hAnsi="Abyssinica SIL"/>
+          <w:sz w:val="24"/>
+          <w:szCs w:val="24"/>
+        </w:rPr>
+      </w:pPr>
+      <w:r>
+        <w:rPr>
+          <w:rFonts w:ascii="Abyssinica SIL" w:hAnsi="Abyssinica SIL"/>
+          <w:sz w:val="24"/>
+          <w:szCs w:val="24"/>
+        </w:rPr>
         <w:t>Bitbucket:</w:t>
       </w:r>
     </w:p>
@@ -272,10 +550,18 @@
           <w:ilvl w:val="0"/>
           <w:numId w:val="2"/>
         </w:numPr>
-        <w:rPr/>
-      </w:pPr>
-      <w:r>
-        <w:rPr/>
+        <w:rPr>
+          <w:rFonts w:ascii="Abyssinica SIL" w:hAnsi="Abyssinica SIL"/>
+          <w:sz w:val="24"/>
+          <w:szCs w:val="24"/>
+        </w:rPr>
+      </w:pPr>
+      <w:r>
+        <w:rPr>
+          <w:rFonts w:ascii="Abyssinica SIL" w:hAnsi="Abyssinica SIL"/>
+          <w:sz w:val="24"/>
+          <w:szCs w:val="24"/>
+        </w:rPr>
         <w:t>Go to settings of the repository</w:t>
       </w:r>
     </w:p>
@@ -286,10 +572,18 @@
           <w:ilvl w:val="0"/>
           <w:numId w:val="2"/>
         </w:numPr>
-        <w:rPr/>
-      </w:pPr>
-      <w:r>
-        <w:rPr/>
+        <w:rPr>
+          <w:rFonts w:ascii="Abyssinica SIL" w:hAnsi="Abyssinica SIL"/>
+          <w:sz w:val="24"/>
+          <w:szCs w:val="24"/>
+        </w:rPr>
+      </w:pPr>
+      <w:r>
+        <w:rPr>
+          <w:rFonts w:ascii="Abyssinica SIL" w:hAnsi="Abyssinica SIL"/>
+          <w:sz w:val="24"/>
+          <w:szCs w:val="24"/>
+        </w:rPr>
         <w:t>Under integrations: feature called webhook. Add a webhook. Give URL of the jenkins installation. Append bitbucket-hook at the end of the URL.</w:t>
       </w:r>
     </w:p>
@@ -300,10 +594,18 @@
           <w:ilvl w:val="0"/>
           <w:numId w:val="2"/>
         </w:numPr>
-        <w:rPr/>
-      </w:pPr>
-      <w:r>
-        <w:rPr/>
+        <w:rPr>
+          <w:rFonts w:ascii="Abyssinica SIL" w:hAnsi="Abyssinica SIL"/>
+          <w:sz w:val="24"/>
+          <w:szCs w:val="24"/>
+        </w:rPr>
+      </w:pPr>
+      <w:r>
+        <w:rPr>
+          <w:rFonts w:ascii="Abyssinica SIL" w:hAnsi="Abyssinica SIL"/>
+          <w:sz w:val="24"/>
+          <w:szCs w:val="24"/>
+        </w:rPr>
         <w:t>Click on active</w:t>
       </w:r>
     </w:p>
@@ -314,25 +616,538 @@
           <w:ilvl w:val="0"/>
           <w:numId w:val="2"/>
         </w:numPr>
-        <w:rPr/>
-      </w:pPr>
-      <w:r>
-        <w:rPr/>
+        <w:rPr>
+          <w:rFonts w:ascii="Abyssinica SIL" w:hAnsi="Abyssinica SIL"/>
+          <w:sz w:val="24"/>
+          <w:szCs w:val="24"/>
+        </w:rPr>
+      </w:pPr>
+      <w:r>
+        <w:rPr>
+          <w:rFonts w:ascii="Abyssinica SIL" w:hAnsi="Abyssinica SIL"/>
+          <w:sz w:val="24"/>
+          <w:szCs w:val="24"/>
+        </w:rPr>
         <w:t>Trigger every time we “Repository push”</w:t>
       </w:r>
     </w:p>
     <w:p>
       <w:pPr>
         <w:pStyle w:val="Normal"/>
-        <w:rPr/>
-      </w:pPr>
-      <w:r>
-        <w:rPr/>
-      </w:r>
-    </w:p>
-    <w:p>
-      <w:pPr>
-        <w:pStyle w:val="Normal"/>
+        <w:rPr>
+          <w:rFonts w:ascii="Abyssinica SIL" w:hAnsi="Abyssinica SIL"/>
+          <w:sz w:val="24"/>
+          <w:szCs w:val="24"/>
+        </w:rPr>
+      </w:pPr>
+      <w:r>
+        <w:rPr>
+          <w:rFonts w:ascii="Abyssinica SIL" w:hAnsi="Abyssinica SIL"/>
+          <w:sz w:val="24"/>
+          <w:szCs w:val="24"/>
+        </w:rPr>
+      </w:r>
+    </w:p>
+    <w:p>
+      <w:pPr>
+        <w:pStyle w:val="TextBody"/>
+        <w:rPr>
+          <w:rFonts w:ascii="Abyssinica SIL" w:hAnsi="Abyssinica SIL"/>
+          <w:b w:val="false"/>
+          <w:i w:val="false"/>
+          <w:caps w:val="false"/>
+          <w:smallCaps w:val="false"/>
+          <w:color w:val="000000"/>
+          <w:sz w:val="24"/>
+          <w:szCs w:val="24"/>
+          <w:lang w:val="en-US"/>
+        </w:rPr>
+      </w:pPr>
+      <w:r>
+        <w:rPr>
+          <w:rFonts w:ascii="Abyssinica SIL" w:hAnsi="Abyssinica SIL"/>
+          <w:b w:val="false"/>
+          <w:i w:val="false"/>
+          <w:caps w:val="false"/>
+          <w:smallCaps w:val="false"/>
+          <w:color w:val="000000"/>
+          <w:sz w:val="24"/>
+          <w:szCs w:val="24"/>
+          <w:lang w:val="en-US"/>
+        </w:rPr>
+        <w:t>Jenkins and Docker</w:t>
+      </w:r>
+    </w:p>
+    <w:p>
+      <w:pPr>
+        <w:pStyle w:val="TextBody"/>
+        <w:numPr>
+          <w:ilvl w:val="0"/>
+          <w:numId w:val="3"/>
+        </w:numPr>
+        <w:pBdr>
+          <w:top w:val="nil"/>
+          <w:left w:val="nil"/>
+          <w:bottom w:val="nil"/>
+          <w:right w:val="nil"/>
+        </w:pBdr>
+        <w:shd w:fill="FFFFFF" w:val="clear"/>
+        <w:tabs>
+          <w:tab w:val="left" w:pos="0" w:leader="none"/>
+        </w:tabs>
+        <w:spacing w:lineRule="atLeast" w:line="285"/>
+        <w:ind w:left="1787" w:right="0" w:hanging="283"/>
+        <w:jc w:val="left"/>
+        <w:rPr>
+          <w:rFonts w:ascii="Abyssinica SIL" w:hAnsi="Abyssinica SIL"/>
+          <w:b w:val="false"/>
+          <w:i w:val="false"/>
+          <w:caps w:val="false"/>
+          <w:smallCaps w:val="false"/>
+          <w:sz w:val="24"/>
+          <w:szCs w:val="24"/>
+          <w:lang w:val="en-US"/>
+        </w:rPr>
+      </w:pPr>
+      <w:r>
+        <w:rPr>
+          <w:rFonts w:ascii="Abyssinica SIL" w:hAnsi="Abyssinica SIL"/>
+          <w:b w:val="false"/>
+          <w:i w:val="false"/>
+          <w:caps w:val="false"/>
+          <w:smallCaps w:val="false"/>
+          <w:color w:val="000000"/>
+          <w:sz w:val="24"/>
+          <w:szCs w:val="24"/>
+          <w:lang w:val="en-US"/>
+        </w:rPr>
+        <w:t>Installation:</w:t>
+      </w:r>
+      <w:r>
+        <w:rPr>
+          <w:rFonts w:ascii="Abyssinica SIL" w:hAnsi="Abyssinica SIL"/>
+          <w:b w:val="false"/>
+          <w:i w:val="false"/>
+          <w:caps w:val="false"/>
+          <w:smallCaps w:val="false"/>
+          <w:sz w:val="24"/>
+          <w:szCs w:val="24"/>
+          <w:lang w:val="en-US"/>
+        </w:rPr>
+        <w:t xml:space="preserve"> </w:t>
+      </w:r>
+      <w:hyperlink r:id="rId4">
+        <w:r>
+          <w:rPr>
+            <w:rStyle w:val="InternetLink"/>
+            <w:rFonts w:ascii="Abyssinica SIL" w:hAnsi="Abyssinica SIL"/>
+            <w:b w:val="false"/>
+            <w:i w:val="false"/>
+            <w:caps w:val="false"/>
+            <w:smallCaps w:val="false"/>
+            <w:strike w:val="false"/>
+            <w:dstrike w:val="false"/>
+            <w:color w:val="0563C1"/>
+            <w:sz w:val="24"/>
+            <w:szCs w:val="24"/>
+            <w:u w:val="single"/>
+            <w:effect w:val="none"/>
+            <w:lang w:val="en-US"/>
+          </w:rPr>
+          <w:t>https://jenkins.io/solutions/docker/</w:t>
+        </w:r>
+      </w:hyperlink>
+      <w:r>
+        <w:rPr>
+          <w:rFonts w:ascii="Abyssinica SIL" w:hAnsi="Abyssinica SIL"/>
+          <w:b w:val="false"/>
+          <w:i w:val="false"/>
+          <w:caps w:val="false"/>
+          <w:smallCaps w:val="false"/>
+          <w:sz w:val="24"/>
+          <w:szCs w:val="24"/>
+          <w:lang w:val="en-US"/>
+        </w:rPr>
+        <w:t> </w:t>
+      </w:r>
+    </w:p>
+    <w:p>
+      <w:pPr>
+        <w:pStyle w:val="TextBody"/>
+        <w:numPr>
+          <w:ilvl w:val="0"/>
+          <w:numId w:val="4"/>
+        </w:numPr>
+        <w:pBdr>
+          <w:top w:val="nil"/>
+          <w:left w:val="nil"/>
+          <w:bottom w:val="nil"/>
+          <w:right w:val="nil"/>
+        </w:pBdr>
+        <w:shd w:fill="FFFFFF" w:val="clear"/>
+        <w:tabs>
+          <w:tab w:val="left" w:pos="0" w:leader="none"/>
+        </w:tabs>
+        <w:spacing w:lineRule="atLeast" w:line="285"/>
+        <w:ind w:left="1787" w:right="0" w:hanging="283"/>
+        <w:jc w:val="left"/>
+        <w:rPr>
+          <w:rFonts w:ascii="Abyssinica SIL" w:hAnsi="Abyssinica SIL"/>
+          <w:b w:val="false"/>
+          <w:i w:val="false"/>
+          <w:caps w:val="false"/>
+          <w:smallCaps w:val="false"/>
+          <w:sz w:val="24"/>
+          <w:szCs w:val="24"/>
+          <w:lang w:val="en-US"/>
+        </w:rPr>
+      </w:pPr>
+      <w:r>
+        <w:rPr>
+          <w:rFonts w:ascii="Abyssinica SIL" w:hAnsi="Abyssinica SIL"/>
+          <w:b w:val="false"/>
+          <w:i w:val="false"/>
+          <w:caps w:val="false"/>
+          <w:smallCaps w:val="false"/>
+          <w:color w:val="000000"/>
+          <w:sz w:val="24"/>
+          <w:szCs w:val="24"/>
+          <w:lang w:val="en-US"/>
+        </w:rPr>
+        <w:t xml:space="preserve">Bitbucket and docker: </w:t>
+      </w:r>
+      <w:hyperlink r:id="rId5">
+        <w:r>
+          <w:rPr>
+            <w:rStyle w:val="InternetLink"/>
+            <w:rFonts w:ascii="Abyssinica SIL" w:hAnsi="Abyssinica SIL"/>
+            <w:b w:val="false"/>
+            <w:i w:val="false"/>
+            <w:caps w:val="false"/>
+            <w:smallCaps w:val="false"/>
+            <w:strike w:val="false"/>
+            <w:dstrike w:val="false"/>
+            <w:color w:val="0563C1"/>
+            <w:sz w:val="24"/>
+            <w:szCs w:val="24"/>
+            <w:u w:val="single"/>
+            <w:effect w:val="none"/>
+            <w:lang w:val="en-US"/>
+          </w:rPr>
+          <w:t>https://docs.docker.com/docker-hub/bitbucket/</w:t>
+        </w:r>
+      </w:hyperlink>
+      <w:r>
+        <w:rPr>
+          <w:rFonts w:ascii="Abyssinica SIL" w:hAnsi="Abyssinica SIL"/>
+          <w:b w:val="false"/>
+          <w:i w:val="false"/>
+          <w:caps w:val="false"/>
+          <w:smallCaps w:val="false"/>
+          <w:sz w:val="24"/>
+          <w:szCs w:val="24"/>
+          <w:lang w:val="en-US"/>
+        </w:rPr>
+        <w:t> </w:t>
+      </w:r>
+    </w:p>
+    <w:p>
+      <w:pPr>
+        <w:pStyle w:val="TextBody"/>
+        <w:numPr>
+          <w:ilvl w:val="0"/>
+          <w:numId w:val="5"/>
+        </w:numPr>
+        <w:pBdr>
+          <w:top w:val="nil"/>
+          <w:left w:val="nil"/>
+          <w:bottom w:val="nil"/>
+          <w:right w:val="nil"/>
+        </w:pBdr>
+        <w:shd w:fill="FFFFFF" w:val="clear"/>
+        <w:tabs>
+          <w:tab w:val="left" w:pos="0" w:leader="none"/>
+        </w:tabs>
+        <w:spacing w:lineRule="atLeast" w:line="285"/>
+        <w:ind w:left="1787" w:right="0" w:hanging="283"/>
+        <w:jc w:val="left"/>
+        <w:rPr>
+          <w:rFonts w:ascii="Abyssinica SIL" w:hAnsi="Abyssinica SIL"/>
+          <w:b w:val="false"/>
+          <w:i w:val="false"/>
+          <w:caps w:val="false"/>
+          <w:smallCaps w:val="false"/>
+          <w:sz w:val="24"/>
+          <w:szCs w:val="24"/>
+          <w:lang w:val="en-US"/>
+        </w:rPr>
+      </w:pPr>
+      <w:r>
+        <w:rPr>
+          <w:rFonts w:ascii="Abyssinica SIL" w:hAnsi="Abyssinica SIL"/>
+          <w:b w:val="false"/>
+          <w:i w:val="false"/>
+          <w:caps w:val="false"/>
+          <w:smallCaps w:val="false"/>
+          <w:color w:val="000000"/>
+          <w:sz w:val="24"/>
+          <w:szCs w:val="24"/>
+          <w:lang w:val="en-US"/>
+        </w:rPr>
+        <w:t>To deploy docker containers</w:t>
+      </w:r>
+      <w:r>
+        <w:rPr>
+          <w:rFonts w:ascii="Abyssinica SIL" w:hAnsi="Abyssinica SIL"/>
+          <w:b w:val="false"/>
+          <w:i w:val="false"/>
+          <w:caps w:val="false"/>
+          <w:smallCaps w:val="false"/>
+          <w:sz w:val="24"/>
+          <w:szCs w:val="24"/>
+          <w:lang w:val="en-US"/>
+        </w:rPr>
+        <w:t xml:space="preserve">: </w:t>
+      </w:r>
+      <w:hyperlink r:id="rId6">
+        <w:r>
+          <w:rPr>
+            <w:rStyle w:val="InternetLink"/>
+            <w:rFonts w:ascii="Abyssinica SIL" w:hAnsi="Abyssinica SIL"/>
+            <w:b w:val="false"/>
+            <w:i w:val="false"/>
+            <w:caps w:val="false"/>
+            <w:smallCaps w:val="false"/>
+            <w:strike w:val="false"/>
+            <w:dstrike w:val="false"/>
+            <w:color w:val="0563C1"/>
+            <w:sz w:val="24"/>
+            <w:szCs w:val="24"/>
+            <w:u w:val="single"/>
+            <w:effect w:val="none"/>
+            <w:lang w:val="en-US"/>
+          </w:rPr>
+          <w:t>https://aws.amazon.com/getting-started/tutorials/deploy-docker-containers/</w:t>
+        </w:r>
+      </w:hyperlink>
+      <w:r>
+        <w:rPr>
+          <w:rFonts w:ascii="Abyssinica SIL" w:hAnsi="Abyssinica SIL"/>
+          <w:b w:val="false"/>
+          <w:i w:val="false"/>
+          <w:caps w:val="false"/>
+          <w:smallCaps w:val="false"/>
+          <w:sz w:val="24"/>
+          <w:szCs w:val="24"/>
+          <w:lang w:val="en-US"/>
+        </w:rPr>
+        <w:t> </w:t>
+      </w:r>
+    </w:p>
+    <w:p>
+      <w:pPr>
+        <w:pStyle w:val="TextBody"/>
+        <w:numPr>
+          <w:ilvl w:val="0"/>
+          <w:numId w:val="6"/>
+        </w:numPr>
+        <w:pBdr>
+          <w:top w:val="nil"/>
+          <w:left w:val="nil"/>
+          <w:bottom w:val="nil"/>
+          <w:right w:val="nil"/>
+        </w:pBdr>
+        <w:shd w:fill="FFFFFF" w:val="clear"/>
+        <w:tabs>
+          <w:tab w:val="left" w:pos="0" w:leader="none"/>
+        </w:tabs>
+        <w:spacing w:lineRule="atLeast" w:line="285" w:before="0" w:after="140"/>
+        <w:ind w:left="1787" w:right="0" w:hanging="283"/>
+        <w:jc w:val="left"/>
+        <w:rPr>
+          <w:rFonts w:ascii="Abyssinica SIL" w:hAnsi="Abyssinica SIL"/>
+          <w:b w:val="false"/>
+          <w:i w:val="false"/>
+          <w:caps w:val="false"/>
+          <w:smallCaps w:val="false"/>
+          <w:color w:val="000000"/>
+          <w:sz w:val="24"/>
+          <w:szCs w:val="24"/>
+          <w:lang w:val="en-US"/>
+        </w:rPr>
+      </w:pPr>
+      <w:r>
+        <w:rPr>
+          <w:rFonts w:ascii="Abyssinica SIL" w:hAnsi="Abyssinica SIL"/>
+          <w:b w:val="false"/>
+          <w:i w:val="false"/>
+          <w:caps w:val="false"/>
+          <w:smallCaps w:val="false"/>
+          <w:color w:val="000000"/>
+          <w:sz w:val="24"/>
+          <w:szCs w:val="24"/>
+          <w:lang w:val="en-US"/>
+        </w:rPr>
+        <w:t xml:space="preserve">Docker Community Edition (CE) is free for anyone to use. This version of Docker is </w:t>
+      </w:r>
+      <w:hyperlink r:id="rId7">
+        <w:r>
+          <w:rPr>
+            <w:rStyle w:val="InternetLink"/>
+            <w:rFonts w:ascii="Abyssinica SIL" w:hAnsi="Abyssinica SIL"/>
+            <w:b w:val="false"/>
+            <w:i w:val="false"/>
+            <w:caps w:val="false"/>
+            <w:smallCaps w:val="false"/>
+            <w:strike w:val="false"/>
+            <w:dstrike w:val="false"/>
+            <w:color w:val="000000"/>
+            <w:sz w:val="24"/>
+            <w:szCs w:val="24"/>
+            <w:u w:val="single"/>
+            <w:effect w:val="none"/>
+            <w:lang w:val="en-US"/>
+          </w:rPr>
+          <w:t>open source</w:t>
+        </w:r>
+      </w:hyperlink>
+      <w:r>
+        <w:rPr>
+          <w:rFonts w:ascii="Abyssinica SIL" w:hAnsi="Abyssinica SIL"/>
+          <w:b w:val="false"/>
+          <w:i w:val="false"/>
+          <w:caps w:val="false"/>
+          <w:smallCaps w:val="false"/>
+          <w:color w:val="000000"/>
+          <w:sz w:val="24"/>
+          <w:szCs w:val="24"/>
+          <w:lang w:val="en-US"/>
+        </w:rPr>
+        <w:t xml:space="preserve"> and can be used on a variety of platforms including Windows, Mac, and Linux. You can install Docker CE yourself on your computer or an Amazon EC2 virtual machine instance, or start using it immediatly with the </w:t>
+      </w:r>
+      <w:hyperlink r:id="rId8">
+        <w:r>
+          <w:rPr>
+            <w:rStyle w:val="InternetLink"/>
+            <w:rFonts w:ascii="Abyssinica SIL" w:hAnsi="Abyssinica SIL"/>
+            <w:b w:val="false"/>
+            <w:i w:val="false"/>
+            <w:caps w:val="false"/>
+            <w:smallCaps w:val="false"/>
+            <w:strike w:val="false"/>
+            <w:dstrike w:val="false"/>
+            <w:color w:val="000000"/>
+            <w:sz w:val="24"/>
+            <w:szCs w:val="24"/>
+            <w:u w:val="single"/>
+            <w:effect w:val="none"/>
+            <w:lang w:val="en-US"/>
+          </w:rPr>
+          <w:t>Amazon ECS-optimized AMI</w:t>
+        </w:r>
+      </w:hyperlink>
+      <w:r>
+        <w:rPr>
+          <w:rFonts w:ascii="Abyssinica SIL" w:hAnsi="Abyssinica SIL"/>
+          <w:b w:val="false"/>
+          <w:i w:val="false"/>
+          <w:caps w:val="false"/>
+          <w:smallCaps w:val="false"/>
+          <w:color w:val="000000"/>
+          <w:sz w:val="24"/>
+          <w:szCs w:val="24"/>
+          <w:lang w:val="en-US"/>
+        </w:rPr>
+        <w:t>.</w:t>
+      </w:r>
+    </w:p>
+    <w:p>
+      <w:pPr>
+        <w:pStyle w:val="TextBody"/>
+        <w:numPr>
+          <w:ilvl w:val="0"/>
+          <w:numId w:val="6"/>
+        </w:numPr>
+        <w:pBdr>
+          <w:top w:val="nil"/>
+          <w:left w:val="nil"/>
+          <w:bottom w:val="nil"/>
+          <w:right w:val="nil"/>
+        </w:pBdr>
+        <w:shd w:fill="FFFFFF" w:val="clear"/>
+        <w:tabs>
+          <w:tab w:val="left" w:pos="0" w:leader="none"/>
+        </w:tabs>
+        <w:spacing w:lineRule="atLeast" w:line="285" w:before="0" w:after="140"/>
+        <w:jc w:val="left"/>
+        <w:rPr>
+          <w:rStyle w:val="InternetLink"/>
+          <w:rFonts w:ascii="Abyssinica SIL" w:hAnsi="Abyssinica SIL"/>
+          <w:b w:val="false"/>
+          <w:i w:val="false"/>
+          <w:caps w:val="false"/>
+          <w:smallCaps w:val="false"/>
+          <w:color w:val="000000"/>
+          <w:sz w:val="24"/>
+          <w:szCs w:val="24"/>
+          <w:lang w:val="en-US"/>
+        </w:rPr>
+      </w:pPr>
+      <w:hyperlink r:id="rId9">
+        <w:r>
+          <w:rPr>
+            <w:rStyle w:val="InternetLink"/>
+            <w:rFonts w:ascii="Abyssinica SIL" w:hAnsi="Abyssinica SIL"/>
+            <w:b w:val="false"/>
+            <w:i w:val="false"/>
+            <w:caps w:val="false"/>
+            <w:smallCaps w:val="false"/>
+            <w:color w:val="000000"/>
+            <w:sz w:val="24"/>
+            <w:szCs w:val="24"/>
+            <w:lang w:val="en-US"/>
+          </w:rPr>
+          <w:t>https://www.thepolyglotdeveloper.com/2017/04/continuous-deployment-of-web-application-containers-with-jenkins-and-docke</w:t>
+        </w:r>
+      </w:hyperlink>
+      <w:hyperlink r:id="rId10">
+        <w:r>
+          <w:rPr>
+            <w:rStyle w:val="InternetLink"/>
+            <w:rFonts w:ascii="Abyssinica SIL" w:hAnsi="Abyssinica SIL"/>
+            <w:b w:val="false"/>
+            <w:i w:val="false"/>
+            <w:caps w:val="false"/>
+            <w:smallCaps w:val="false"/>
+            <w:color w:val="000000"/>
+            <w:sz w:val="24"/>
+            <w:szCs w:val="24"/>
+            <w:lang w:val="en-US"/>
+          </w:rPr>
+          <w:t>r/</w:t>
+        </w:r>
+      </w:hyperlink>
+    </w:p>
+    <w:p>
+      <w:pPr>
+        <w:pStyle w:val="TextBody"/>
+        <w:numPr>
+          <w:ilvl w:val="0"/>
+          <w:numId w:val="6"/>
+        </w:numPr>
+        <w:pBdr>
+          <w:top w:val="nil"/>
+          <w:left w:val="nil"/>
+          <w:bottom w:val="nil"/>
+          <w:right w:val="nil"/>
+        </w:pBdr>
+        <w:shd w:fill="FFFFFF" w:val="clear"/>
+        <w:tabs>
+          <w:tab w:val="left" w:pos="0" w:leader="none"/>
+        </w:tabs>
+        <w:spacing w:lineRule="atLeast" w:line="285" w:before="0" w:after="140"/>
+        <w:ind w:left="1787" w:right="0" w:hanging="283"/>
+        <w:jc w:val="left"/>
         <w:rPr/>
       </w:pPr>
       <w:r>
@@ -346,6 +1161,7 @@
       <w:pgNumType w:fmt="decimal"/>
       <w:formProt w:val="false"/>
       <w:textDirection w:val="lrTb"/>
+      <w:docGrid w:type="default" w:linePitch="240" w:charSpace="4294961151"/>
     </w:sectPr>
   </w:body>
 </w:document>
@@ -365,7 +1181,6 @@
         </w:tabs>
         <w:ind w:left="720" w:hanging="360"/>
       </w:pPr>
-      <w:rPr/>
     </w:lvl>
     <w:lvl w:ilvl="1">
       <w:start w:val="1"/>
@@ -378,7 +1193,6 @@
         </w:tabs>
         <w:ind w:left="1080" w:hanging="360"/>
       </w:pPr>
-      <w:rPr/>
     </w:lvl>
     <w:lvl w:ilvl="2">
       <w:start w:val="1"/>
@@ -391,7 +1205,6 @@
         </w:tabs>
         <w:ind w:left="1440" w:hanging="360"/>
       </w:pPr>
-      <w:rPr/>
     </w:lvl>
     <w:lvl w:ilvl="3">
       <w:start w:val="1"/>
@@ -404,7 +1217,6 @@
         </w:tabs>
         <w:ind w:left="1800" w:hanging="360"/>
       </w:pPr>
-      <w:rPr/>
     </w:lvl>
     <w:lvl w:ilvl="4">
       <w:start w:val="1"/>
@@ -417,7 +1229,6 @@
         </w:tabs>
         <w:ind w:left="2160" w:hanging="360"/>
       </w:pPr>
-      <w:rPr/>
     </w:lvl>
     <w:lvl w:ilvl="5">
       <w:start w:val="1"/>
@@ -430,7 +1241,6 @@
         </w:tabs>
         <w:ind w:left="2520" w:hanging="360"/>
       </w:pPr>
-      <w:rPr/>
     </w:lvl>
     <w:lvl w:ilvl="6">
       <w:start w:val="1"/>
@@ -443,7 +1253,6 @@
         </w:tabs>
         <w:ind w:left="2880" w:hanging="360"/>
       </w:pPr>
-      <w:rPr/>
     </w:lvl>
     <w:lvl w:ilvl="7">
       <w:start w:val="1"/>
@@ -456,7 +1265,6 @@
         </w:tabs>
         <w:ind w:left="3240" w:hanging="360"/>
       </w:pPr>
-      <w:rPr/>
     </w:lvl>
     <w:lvl w:ilvl="8">
       <w:start w:val="1"/>
@@ -469,7 +1277,6 @@
         </w:tabs>
         <w:ind w:left="3600" w:hanging="360"/>
       </w:pPr>
-      <w:rPr/>
     </w:lvl>
   </w:abstractNum>
   <w:abstractNum w:abstractNumId="2">
@@ -484,7 +1291,6 @@
         </w:tabs>
         <w:ind w:left="720" w:hanging="360"/>
       </w:pPr>
-      <w:rPr/>
     </w:lvl>
     <w:lvl w:ilvl="1">
       <w:start w:val="1"/>
@@ -497,7 +1303,6 @@
         </w:tabs>
         <w:ind w:left="1080" w:hanging="360"/>
       </w:pPr>
-      <w:rPr/>
     </w:lvl>
     <w:lvl w:ilvl="2">
       <w:start w:val="1"/>
@@ -510,7 +1315,6 @@
         </w:tabs>
         <w:ind w:left="1440" w:hanging="360"/>
       </w:pPr>
-      <w:rPr/>
     </w:lvl>
     <w:lvl w:ilvl="3">
       <w:start w:val="1"/>
@@ -523,7 +1327,6 @@
         </w:tabs>
         <w:ind w:left="1800" w:hanging="360"/>
       </w:pPr>
-      <w:rPr/>
     </w:lvl>
     <w:lvl w:ilvl="4">
       <w:start w:val="1"/>
@@ -536,7 +1339,6 @@
         </w:tabs>
         <w:ind w:left="2160" w:hanging="360"/>
       </w:pPr>
-      <w:rPr/>
     </w:lvl>
     <w:lvl w:ilvl="5">
       <w:start w:val="1"/>
@@ -549,7 +1351,6 @@
         </w:tabs>
         <w:ind w:left="2520" w:hanging="360"/>
       </w:pPr>
-      <w:rPr/>
     </w:lvl>
     <w:lvl w:ilvl="6">
       <w:start w:val="1"/>
@@ -562,7 +1363,6 @@
         </w:tabs>
         <w:ind w:left="2880" w:hanging="360"/>
       </w:pPr>
-      <w:rPr/>
     </w:lvl>
     <w:lvl w:ilvl="7">
       <w:start w:val="1"/>
@@ -575,7 +1375,6 @@
         </w:tabs>
         <w:ind w:left="3240" w:hanging="360"/>
       </w:pPr>
-      <w:rPr/>
     </w:lvl>
     <w:lvl w:ilvl="8">
       <w:start w:val="1"/>
@@ -588,10 +1387,449 @@
         </w:tabs>
         <w:ind w:left="3600" w:hanging="360"/>
       </w:pPr>
-      <w:rPr/>
     </w:lvl>
   </w:abstractNum>
   <w:abstractNum w:abstractNumId="3">
+    <w:lvl w:ilvl="0">
+      <w:start w:val="1"/>
+      <w:numFmt w:val="decimal"/>
+      <w:lvlText w:val="%1."/>
+      <w:lvlJc w:val="left"/>
+      <w:pPr>
+        <w:tabs>
+          <w:tab w:val="num" w:pos="707"/>
+        </w:tabs>
+        <w:ind w:left="707" w:hanging="283"/>
+      </w:pPr>
+    </w:lvl>
+    <w:lvl w:ilvl="1">
+      <w:start w:val="1"/>
+      <w:numFmt w:val="decimal"/>
+      <w:lvlText w:val="%2."/>
+      <w:lvlJc w:val="left"/>
+      <w:pPr>
+        <w:tabs>
+          <w:tab w:val="num" w:pos="1414"/>
+        </w:tabs>
+        <w:ind w:left="1414" w:hanging="283"/>
+      </w:pPr>
+    </w:lvl>
+    <w:lvl w:ilvl="2">
+      <w:start w:val="1"/>
+      <w:numFmt w:val="decimal"/>
+      <w:lvlText w:val="%3."/>
+      <w:lvlJc w:val="left"/>
+      <w:pPr>
+        <w:tabs>
+          <w:tab w:val="num" w:pos="2121"/>
+        </w:tabs>
+        <w:ind w:left="2121" w:hanging="283"/>
+      </w:pPr>
+    </w:lvl>
+    <w:lvl w:ilvl="3">
+      <w:start w:val="1"/>
+      <w:numFmt w:val="decimal"/>
+      <w:lvlText w:val="%4."/>
+      <w:lvlJc w:val="left"/>
+      <w:pPr>
+        <w:tabs>
+          <w:tab w:val="num" w:pos="2828"/>
+        </w:tabs>
+        <w:ind w:left="2828" w:hanging="283"/>
+      </w:pPr>
+    </w:lvl>
+    <w:lvl w:ilvl="4">
+      <w:start w:val="1"/>
+      <w:numFmt w:val="decimal"/>
+      <w:lvlText w:val="%5."/>
+      <w:lvlJc w:val="left"/>
+      <w:pPr>
+        <w:tabs>
+          <w:tab w:val="num" w:pos="3535"/>
+        </w:tabs>
+        <w:ind w:left="3535" w:hanging="283"/>
+      </w:pPr>
+    </w:lvl>
+    <w:lvl w:ilvl="5">
+      <w:start w:val="1"/>
+      <w:numFmt w:val="decimal"/>
+      <w:lvlText w:val="%6."/>
+      <w:lvlJc w:val="left"/>
+      <w:pPr>
+        <w:tabs>
+          <w:tab w:val="num" w:pos="4242"/>
+        </w:tabs>
+        <w:ind w:left="4242" w:hanging="283"/>
+      </w:pPr>
+    </w:lvl>
+    <w:lvl w:ilvl="6">
+      <w:start w:val="1"/>
+      <w:numFmt w:val="decimal"/>
+      <w:lvlText w:val="%7."/>
+      <w:lvlJc w:val="left"/>
+      <w:pPr>
+        <w:tabs>
+          <w:tab w:val="num" w:pos="4949"/>
+        </w:tabs>
+        <w:ind w:left="4949" w:hanging="283"/>
+      </w:pPr>
+    </w:lvl>
+    <w:lvl w:ilvl="7">
+      <w:start w:val="1"/>
+      <w:numFmt w:val="decimal"/>
+      <w:lvlText w:val="%8."/>
+      <w:lvlJc w:val="left"/>
+      <w:pPr>
+        <w:tabs>
+          <w:tab w:val="num" w:pos="5656"/>
+        </w:tabs>
+        <w:ind w:left="5656" w:hanging="283"/>
+      </w:pPr>
+    </w:lvl>
+    <w:lvl w:ilvl="8">
+      <w:start w:val="1"/>
+      <w:numFmt w:val="decimal"/>
+      <w:lvlText w:val="%9."/>
+      <w:lvlJc w:val="left"/>
+      <w:pPr>
+        <w:tabs>
+          <w:tab w:val="num" w:pos="6363"/>
+        </w:tabs>
+        <w:ind w:left="6363" w:hanging="283"/>
+      </w:pPr>
+    </w:lvl>
+  </w:abstractNum>
+  <w:abstractNum w:abstractNumId="4">
+    <w:lvl w:ilvl="0">
+      <w:start w:val="2"/>
+      <w:numFmt w:val="decimal"/>
+      <w:lvlText w:val="%1."/>
+      <w:lvlJc w:val="left"/>
+      <w:pPr>
+        <w:tabs>
+          <w:tab w:val="num" w:pos="707"/>
+        </w:tabs>
+        <w:ind w:left="707" w:hanging="283"/>
+      </w:pPr>
+    </w:lvl>
+    <w:lvl w:ilvl="1">
+      <w:start w:val="1"/>
+      <w:numFmt w:val="decimal"/>
+      <w:lvlText w:val="%2."/>
+      <w:lvlJc w:val="left"/>
+      <w:pPr>
+        <w:tabs>
+          <w:tab w:val="num" w:pos="1414"/>
+        </w:tabs>
+        <w:ind w:left="1414" w:hanging="283"/>
+      </w:pPr>
+    </w:lvl>
+    <w:lvl w:ilvl="2">
+      <w:start w:val="1"/>
+      <w:numFmt w:val="decimal"/>
+      <w:lvlText w:val="%3."/>
+      <w:lvlJc w:val="left"/>
+      <w:pPr>
+        <w:tabs>
+          <w:tab w:val="num" w:pos="2121"/>
+        </w:tabs>
+        <w:ind w:left="2121" w:hanging="283"/>
+      </w:pPr>
+    </w:lvl>
+    <w:lvl w:ilvl="3">
+      <w:start w:val="1"/>
+      <w:numFmt w:val="decimal"/>
+      <w:lvlText w:val="%4."/>
+      <w:lvlJc w:val="left"/>
+      <w:pPr>
+        <w:tabs>
+          <w:tab w:val="num" w:pos="2828"/>
+        </w:tabs>
+        <w:ind w:left="2828" w:hanging="283"/>
+      </w:pPr>
+    </w:lvl>
+    <w:lvl w:ilvl="4">
+      <w:start w:val="1"/>
+      <w:numFmt w:val="decimal"/>
+      <w:lvlText w:val="%5."/>
+      <w:lvlJc w:val="left"/>
+      <w:pPr>
+        <w:tabs>
+          <w:tab w:val="num" w:pos="3535"/>
+        </w:tabs>
+        <w:ind w:left="3535" w:hanging="283"/>
+      </w:pPr>
+    </w:lvl>
+    <w:lvl w:ilvl="5">
+      <w:start w:val="1"/>
+      <w:numFmt w:val="decimal"/>
+      <w:lvlText w:val="%6."/>
+      <w:lvlJc w:val="left"/>
+      <w:pPr>
+        <w:tabs>
+          <w:tab w:val="num" w:pos="4242"/>
+        </w:tabs>
+        <w:ind w:left="4242" w:hanging="283"/>
+      </w:pPr>
+    </w:lvl>
+    <w:lvl w:ilvl="6">
+      <w:start w:val="1"/>
+      <w:numFmt w:val="decimal"/>
+      <w:lvlText w:val="%7."/>
+      <w:lvlJc w:val="left"/>
+      <w:pPr>
+        <w:tabs>
+          <w:tab w:val="num" w:pos="4949"/>
+        </w:tabs>
+        <w:ind w:left="4949" w:hanging="283"/>
+      </w:pPr>
+    </w:lvl>
+    <w:lvl w:ilvl="7">
+      <w:start w:val="1"/>
+      <w:numFmt w:val="decimal"/>
+      <w:lvlText w:val="%8."/>
+      <w:lvlJc w:val="left"/>
+      <w:pPr>
+        <w:tabs>
+          <w:tab w:val="num" w:pos="5656"/>
+        </w:tabs>
+        <w:ind w:left="5656" w:hanging="283"/>
+      </w:pPr>
+    </w:lvl>
+    <w:lvl w:ilvl="8">
+      <w:start w:val="1"/>
+      <w:numFmt w:val="decimal"/>
+      <w:lvlText w:val="%9."/>
+      <w:lvlJc w:val="left"/>
+      <w:pPr>
+        <w:tabs>
+          <w:tab w:val="num" w:pos="6363"/>
+        </w:tabs>
+        <w:ind w:left="6363" w:hanging="283"/>
+      </w:pPr>
+    </w:lvl>
+  </w:abstractNum>
+  <w:abstractNum w:abstractNumId="5">
+    <w:lvl w:ilvl="0">
+      <w:start w:val="3"/>
+      <w:numFmt w:val="decimal"/>
+      <w:lvlText w:val="%1."/>
+      <w:lvlJc w:val="left"/>
+      <w:pPr>
+        <w:tabs>
+          <w:tab w:val="num" w:pos="707"/>
+        </w:tabs>
+        <w:ind w:left="707" w:hanging="283"/>
+      </w:pPr>
+    </w:lvl>
+    <w:lvl w:ilvl="1">
+      <w:start w:val="1"/>
+      <w:numFmt w:val="decimal"/>
+      <w:lvlText w:val="%2."/>
+      <w:lvlJc w:val="left"/>
+      <w:pPr>
+        <w:tabs>
+          <w:tab w:val="num" w:pos="1414"/>
+        </w:tabs>
+        <w:ind w:left="1414" w:hanging="283"/>
+      </w:pPr>
+    </w:lvl>
+    <w:lvl w:ilvl="2">
+      <w:start w:val="1"/>
+      <w:numFmt w:val="decimal"/>
+      <w:lvlText w:val="%3."/>
+      <w:lvlJc w:val="left"/>
+      <w:pPr>
+        <w:tabs>
+          <w:tab w:val="num" w:pos="2121"/>
+        </w:tabs>
+        <w:ind w:left="2121" w:hanging="283"/>
+      </w:pPr>
+    </w:lvl>
+    <w:lvl w:ilvl="3">
+      <w:start w:val="1"/>
+      <w:numFmt w:val="decimal"/>
+      <w:lvlText w:val="%4."/>
+      <w:lvlJc w:val="left"/>
+      <w:pPr>
+        <w:tabs>
+          <w:tab w:val="num" w:pos="2828"/>
+        </w:tabs>
+        <w:ind w:left="2828" w:hanging="283"/>
+      </w:pPr>
+    </w:lvl>
+    <w:lvl w:ilvl="4">
+      <w:start w:val="1"/>
+      <w:numFmt w:val="decimal"/>
+      <w:lvlText w:val="%5."/>
+      <w:lvlJc w:val="left"/>
+      <w:pPr>
+        <w:tabs>
+          <w:tab w:val="num" w:pos="3535"/>
+        </w:tabs>
+        <w:ind w:left="3535" w:hanging="283"/>
+      </w:pPr>
+    </w:lvl>
+    <w:lvl w:ilvl="5">
+      <w:start w:val="1"/>
+      <w:numFmt w:val="decimal"/>
+      <w:lvlText w:val="%6."/>
+      <w:lvlJc w:val="left"/>
+      <w:pPr>
+        <w:tabs>
+          <w:tab w:val="num" w:pos="4242"/>
+        </w:tabs>
+        <w:ind w:left="4242" w:hanging="283"/>
+      </w:pPr>
+    </w:lvl>
+    <w:lvl w:ilvl="6">
+      <w:start w:val="1"/>
+      <w:numFmt w:val="decimal"/>
+      <w:lvlText w:val="%7."/>
+      <w:lvlJc w:val="left"/>
+      <w:pPr>
+        <w:tabs>
+          <w:tab w:val="num" w:pos="4949"/>
+        </w:tabs>
+        <w:ind w:left="4949" w:hanging="283"/>
+      </w:pPr>
+    </w:lvl>
+    <w:lvl w:ilvl="7">
+      <w:start w:val="1"/>
+      <w:numFmt w:val="decimal"/>
+      <w:lvlText w:val="%8."/>
+      <w:lvlJc w:val="left"/>
+      <w:pPr>
+        <w:tabs>
+          <w:tab w:val="num" w:pos="5656"/>
+        </w:tabs>
+        <w:ind w:left="5656" w:hanging="283"/>
+      </w:pPr>
+    </w:lvl>
+    <w:lvl w:ilvl="8">
+      <w:start w:val="1"/>
+      <w:numFmt w:val="decimal"/>
+      <w:lvlText w:val="%9."/>
+      <w:lvlJc w:val="left"/>
+      <w:pPr>
+        <w:tabs>
+          <w:tab w:val="num" w:pos="6363"/>
+        </w:tabs>
+        <w:ind w:left="6363" w:hanging="283"/>
+      </w:pPr>
+    </w:lvl>
+  </w:abstractNum>
+  <w:abstractNum w:abstractNumId="6">
+    <w:lvl w:ilvl="0">
+      <w:start w:val="4"/>
+      <w:numFmt w:val="decimal"/>
+      <w:lvlText w:val="%1."/>
+      <w:lvlJc w:val="left"/>
+      <w:pPr>
+        <w:tabs>
+          <w:tab w:val="num" w:pos="707"/>
+        </w:tabs>
+        <w:ind w:left="707" w:hanging="283"/>
+      </w:pPr>
+    </w:lvl>
+    <w:lvl w:ilvl="1">
+      <w:start w:val="1"/>
+      <w:numFmt w:val="decimal"/>
+      <w:lvlText w:val="%2."/>
+      <w:lvlJc w:val="left"/>
+      <w:pPr>
+        <w:tabs>
+          <w:tab w:val="num" w:pos="1414"/>
+        </w:tabs>
+        <w:ind w:left="1414" w:hanging="283"/>
+      </w:pPr>
+    </w:lvl>
+    <w:lvl w:ilvl="2">
+      <w:start w:val="1"/>
+      <w:numFmt w:val="decimal"/>
+      <w:lvlText w:val="%3."/>
+      <w:lvlJc w:val="left"/>
+      <w:pPr>
+        <w:tabs>
+          <w:tab w:val="num" w:pos="2121"/>
+        </w:tabs>
+        <w:ind w:left="2121" w:hanging="283"/>
+      </w:pPr>
+    </w:lvl>
+    <w:lvl w:ilvl="3">
+      <w:start w:val="1"/>
+      <w:numFmt w:val="decimal"/>
+      <w:lvlText w:val="%4."/>
+      <w:lvlJc w:val="left"/>
+      <w:pPr>
+        <w:tabs>
+          <w:tab w:val="num" w:pos="2828"/>
+        </w:tabs>
+        <w:ind w:left="2828" w:hanging="283"/>
+      </w:pPr>
+    </w:lvl>
+    <w:lvl w:ilvl="4">
+      <w:start w:val="1"/>
+      <w:numFmt w:val="decimal"/>
+      <w:lvlText w:val="%5."/>
+      <w:lvlJc w:val="left"/>
+      <w:pPr>
+        <w:tabs>
+          <w:tab w:val="num" w:pos="3535"/>
+        </w:tabs>
+        <w:ind w:left="3535" w:hanging="283"/>
+      </w:pPr>
+    </w:lvl>
+    <w:lvl w:ilvl="5">
+      <w:start w:val="1"/>
+      <w:numFmt w:val="decimal"/>
+      <w:lvlText w:val="%6."/>
+      <w:lvlJc w:val="left"/>
+      <w:pPr>
+        <w:tabs>
+          <w:tab w:val="num" w:pos="4242"/>
+        </w:tabs>
+        <w:ind w:left="4242" w:hanging="283"/>
+      </w:pPr>
+    </w:lvl>
+    <w:lvl w:ilvl="6">
+      <w:start w:val="1"/>
+      <w:numFmt w:val="decimal"/>
+      <w:lvlText w:val="%7."/>
+      <w:lvlJc w:val="left"/>
+      <w:pPr>
+        <w:tabs>
+          <w:tab w:val="num" w:pos="4949"/>
+        </w:tabs>
+        <w:ind w:left="4949" w:hanging="283"/>
+      </w:pPr>
+    </w:lvl>
+    <w:lvl w:ilvl="7">
+      <w:start w:val="1"/>
+      <w:numFmt w:val="decimal"/>
+      <w:lvlText w:val="%8."/>
+      <w:lvlJc w:val="left"/>
+      <w:pPr>
+        <w:tabs>
+          <w:tab w:val="num" w:pos="5656"/>
+        </w:tabs>
+        <w:ind w:left="5656" w:hanging="283"/>
+      </w:pPr>
+    </w:lvl>
+    <w:lvl w:ilvl="8">
+      <w:start w:val="1"/>
+      <w:numFmt w:val="decimal"/>
+      <w:lvlText w:val="%9."/>
+      <w:lvlJc w:val="left"/>
+      <w:pPr>
+        <w:tabs>
+          <w:tab w:val="num" w:pos="6363"/>
+        </w:tabs>
+        <w:ind w:left="6363" w:hanging="283"/>
+      </w:pPr>
+    </w:lvl>
+  </w:abstractNum>
+  <w:abstractNum w:abstractNumId="7">
     <w:lvl w:ilvl="0">
       <w:start w:val="1"/>
       <w:numFmt w:val="none"/>
@@ -718,6 +1956,18 @@
   </w:num>
   <w:num w:numId="3">
     <w:abstractNumId w:val="3"/>
+  </w:num>
+  <w:num w:numId="4">
+    <w:abstractNumId w:val="4"/>
+  </w:num>
+  <w:num w:numId="5">
+    <w:abstractNumId w:val="5"/>
+  </w:num>
+  <w:num w:numId="6">
+    <w:abstractNumId w:val="6"/>
+  </w:num>
+  <w:num w:numId="7">
+    <w:abstractNumId w:val="7"/>
   </w:num>
 </w:numbering>
 </file>
@@ -742,14 +1992,13 @@
     <w:pPr>
       <w:widowControl w:val="false"/>
       <w:suppressAutoHyphens w:val="true"/>
-      <w:kinsoku w:val="true"/>
       <w:overflowPunct w:val="true"/>
-      <w:autoSpaceDE w:val="true"/>
       <w:bidi w:val="0"/>
+      <w:jc w:val="left"/>
     </w:pPr>
     <w:rPr>
       <w:rFonts w:ascii="Liberation Serif" w:hAnsi="Liberation Serif" w:eastAsia="Droid Sans Fallback" w:cs="FreeSans"/>
-      <w:color w:val="auto"/>
+      <w:color w:val="00000A"/>
       <w:sz w:val="24"/>
       <w:szCs w:val="24"/>
       <w:lang w:val="en-IN" w:eastAsia="zh-CN" w:bidi="hi-IN"/>
@@ -762,10 +2011,6 @@
       <w:u w:val="single"/>
       <w:lang w:val="zxx" w:eastAsia="zxx" w:bidi="zxx"/>
     </w:rPr>
-  </w:style>
-  <w:style w:type="character" w:styleId="NumberingSymbols">
-    <w:name w:val="Numbering Symbols"/>
-    <w:rPr/>
   </w:style>
   <w:style w:type="paragraph" w:styleId="Heading">
     <w:name w:val="Heading"/>

</xml_diff>